<commit_message>
Redesign + new sections
</commit_message>
<xml_diff>
--- a/Resume.docx
+++ b/Resume.docx
@@ -22,6 +22,12 @@
         <w:ind w:left="0" w:right="114" w:firstLine="0"/>
         <w:jc w:val="center"/>
       </w:pPr>
+      <w:r>
+        <w:rPr>
+          <w:sz w:val="18"/>
+        </w:rPr>
+        <w:t xml:space="preserve">Brownsville, TX | </w:t>
+      </w:r>
       <w:r>
         <w:rPr>
           <w:sz w:val="18"/>
@@ -58,7 +64,63 @@
             <w:rStyle w:val="Hyperlink"/>
             <w:sz w:val="18"/>
           </w:rPr>
-          <w:t>mauricio.martinez06@utrgv.edu</w:t>
+          <w:t>mauriciom</w:t>
+        </w:r>
+        <w:r>
+          <w:rPr>
+            <w:rStyle w:val="Hyperlink"/>
+            <w:sz w:val="18"/>
+          </w:rPr>
+          <w:t>a</w:t>
+        </w:r>
+        <w:r>
+          <w:rPr>
+            <w:rStyle w:val="Hyperlink"/>
+            <w:sz w:val="18"/>
+          </w:rPr>
+          <w:t>rtinezper</w:t>
+        </w:r>
+        <w:r>
+          <w:rPr>
+            <w:rStyle w:val="Hyperlink"/>
+            <w:sz w:val="18"/>
+          </w:rPr>
+          <w:t>s</w:t>
+        </w:r>
+        <w:r>
+          <w:rPr>
+            <w:rStyle w:val="Hyperlink"/>
+            <w:sz w:val="18"/>
+          </w:rPr>
+          <w:t>onal</w:t>
+        </w:r>
+        <w:r>
+          <w:rPr>
+            <w:rStyle w:val="Hyperlink"/>
+            <w:sz w:val="18"/>
+          </w:rPr>
+          <w:t>@</w:t>
+        </w:r>
+        <w:r>
+          <w:rPr>
+            <w:rStyle w:val="Hyperlink"/>
+            <w:sz w:val="18"/>
+          </w:rPr>
+          <w:t>gma</w:t>
+        </w:r>
+        <w:r>
+          <w:rPr>
+            <w:rStyle w:val="Hyperlink"/>
+            <w:sz w:val="18"/>
+          </w:rPr>
+          <w:t>i</w:t>
+        </w:r>
+        <w:r>
+          <w:rPr>
+            <w:rStyle w:val="Hyperlink"/>
+            <w:sz w:val="18"/>
+          </w:rPr>
+          <w:t>l.com</w:t>
         </w:r>
       </w:hyperlink>
       <w:r>
@@ -80,7 +142,21 @@
             <w:rStyle w:val="Hyperlink"/>
             <w:sz w:val="18"/>
           </w:rPr>
-          <w:t>LinkedIn</w:t>
+          <w:t>Link</w:t>
+        </w:r>
+        <w:r>
+          <w:rPr>
+            <w:rStyle w:val="Hyperlink"/>
+            <w:sz w:val="18"/>
+          </w:rPr>
+          <w:t>e</w:t>
+        </w:r>
+        <w:r>
+          <w:rPr>
+            <w:rStyle w:val="Hyperlink"/>
+            <w:sz w:val="18"/>
+          </w:rPr>
+          <w:t>dIn</w:t>
         </w:r>
       </w:hyperlink>
       <w:r>
@@ -102,7 +178,21 @@
             <w:rStyle w:val="Hyperlink"/>
             <w:sz w:val="18"/>
           </w:rPr>
-          <w:t>Portfolio</w:t>
+          <w:t>Portf</w:t>
+        </w:r>
+        <w:r>
+          <w:rPr>
+            <w:rStyle w:val="Hyperlink"/>
+            <w:sz w:val="18"/>
+          </w:rPr>
+          <w:t>o</w:t>
+        </w:r>
+        <w:r>
+          <w:rPr>
+            <w:rStyle w:val="Hyperlink"/>
+            <w:sz w:val="18"/>
+          </w:rPr>
+          <w:t>lio</w:t>
         </w:r>
       </w:hyperlink>
     </w:p>
@@ -237,28 +327,45 @@
           <w:b w:val="0"/>
           <w:sz w:val="20"/>
         </w:rPr>
-        <w:t xml:space="preserve">UTRGV cybersecurity student targeting Security Analyst Intern. Focus: network defense, incident response, log/telemetry analysis, applied time-series methods. Projects: open-source Gulf ETL + dashboard; dataset downscaled 73.96% (6,690 to 1,742) via feature pruning and validation to improve signal quality. Skills: Python, </w:t>
+        <w:t xml:space="preserve">UTRGV cybersecurity student targeting Security Analyst Intern. </w:t>
       </w:r>
       <w:r>
         <w:rPr>
           <w:b w:val="0"/>
           <w:sz w:val="20"/>
         </w:rPr>
-        <w:t xml:space="preserve">LangChain, </w:t>
+        <w:t xml:space="preserve">Focus on network defense, incident-response triage, and log/telemetry analysis. Experience supporting vulnerability scanning in a </w:t>
       </w:r>
       <w:r>
         <w:rPr>
           <w:b w:val="0"/>
           <w:sz w:val="20"/>
         </w:rPr>
-        <w:t>Pandas, NumPy, Bash, PowerShell, Git, Conda; platforms: Windows, Linux/Kali; hardware: Raspberry Pi. GPA 3.6; graduation June 2027.</w:t>
-      </w:r>
-    </w:p>
-    <w:p>
-      <w:pPr>
-        <w:spacing w:line="240" w:lineRule="auto"/>
-      </w:pPr>
-    </w:p>
+        <w:t>county government</w:t>
+      </w:r>
+      <w:r>
+        <w:rPr>
+          <w:b w:val="0"/>
+          <w:sz w:val="20"/>
+        </w:rPr>
+        <w:t xml:space="preserve"> environment and creating repeatable technical guidance in academic settings. Working knowledge of email security workflows, CVE </w:t>
+      </w:r>
+      <w:r>
+        <w:rPr>
+          <w:b w:val="0"/>
+          <w:sz w:val="20"/>
+        </w:rPr>
+        <w:t>research and mitigation summaries</w:t>
+      </w:r>
+      <w:r>
+        <w:rPr>
+          <w:b w:val="0"/>
+          <w:sz w:val="20"/>
+        </w:rPr>
+        <w:t>, and MITRE ATT&amp;CK mapping, with a focus on reproducible, automation-assisted analysis.</w:t>
+      </w:r>
+    </w:p>
+    <w:p/>
     <w:p>
       <w:pPr>
         <w:pStyle w:val="Heading1"/>
@@ -386,138 +493,340 @@
           <w:b/>
           <w:bCs/>
         </w:rPr>
-        <w:t xml:space="preserve">Programming Languages: </w:t>
-      </w:r>
-      <w:r>
-        <w:t>Python; JavaScript/Typescript; HTML/CSS; Bash; PowerShell</w:t>
-      </w:r>
-    </w:p>
-    <w:p>
-      <w:pPr>
-        <w:spacing w:line="240" w:lineRule="auto"/>
-        <w:ind w:left="263"/>
-      </w:pPr>
+        <w:t xml:space="preserve">Cyber </w:t>
+      </w:r>
       <w:r>
         <w:rPr>
           <w:b/>
           <w:bCs/>
         </w:rPr>
-        <w:t>Data/ML Libraries:</w:t>
-      </w:r>
-      <w:r>
-        <w:t xml:space="preserve"> NumPy; Pandas</w:t>
-      </w:r>
-    </w:p>
-    <w:p>
-      <w:pPr>
+        <w:t>Security:</w:t>
+      </w:r>
+    </w:p>
+    <w:p>
+      <w:pPr>
+        <w:pStyle w:val="ListParagraph"/>
+        <w:numPr>
+          <w:ilvl w:val="0"/>
+          <w:numId w:val="2"/>
+        </w:numPr>
         <w:spacing w:line="240" w:lineRule="auto"/>
-        <w:ind w:left="263"/>
-      </w:pPr>
-      <w:r>
         <w:rPr>
           <w:b/>
           <w:bCs/>
         </w:rPr>
-        <w:t xml:space="preserve">Frameworks: </w:t>
-      </w:r>
-      <w:r>
-        <w:t>Django; React Native (Expo)</w:t>
-      </w:r>
-    </w:p>
-    <w:p>
-      <w:pPr>
-        <w:spacing w:line="240" w:lineRule="auto"/>
-        <w:ind w:left="263"/>
       </w:pPr>
       <w:r>
         <w:rPr>
           <w:b/>
           <w:bCs/>
         </w:rPr>
-        <w:t>Tools &amp; Platforms:</w:t>
-      </w:r>
-      <w:r>
-        <w:t xml:space="preserve"> Git; GitHub; Conda; VS Code; Jupyter; Windows; Linux/Kali; Raspberry Pi; Jest; ESLint</w:t>
-      </w:r>
-    </w:p>
-    <w:p>
-      <w:pPr>
+        <w:t xml:space="preserve">Incident response fundamentals: </w:t>
+      </w:r>
+      <w:r>
+        <w:t xml:space="preserve">triage, basic containment logic, </w:t>
+      </w:r>
+      <w:r>
+        <w:t>evidence handling/preservation basics</w:t>
+      </w:r>
+    </w:p>
+    <w:p>
+      <w:pPr>
+        <w:pStyle w:val="ListParagraph"/>
+        <w:numPr>
+          <w:ilvl w:val="0"/>
+          <w:numId w:val="2"/>
+        </w:numPr>
         <w:spacing w:line="240" w:lineRule="auto"/>
-        <w:ind w:left="263"/>
-      </w:pPr>
-      <w:r>
         <w:rPr>
           <w:b/>
           <w:bCs/>
         </w:rPr>
-        <w:t>Visualization &amp; Mapping:</w:t>
-      </w:r>
-      <w:r>
-        <w:t xml:space="preserve"> Chart.js; Leaflet</w:t>
-      </w:r>
-    </w:p>
-    <w:p>
-      <w:pPr>
-        <w:spacing w:line="240" w:lineRule="auto"/>
-        <w:ind w:left="263"/>
       </w:pPr>
       <w:r>
         <w:rPr>
           <w:b/>
           <w:bCs/>
         </w:rPr>
-        <w:t xml:space="preserve">Security: </w:t>
-      </w:r>
-      <w:r>
-        <w:t>network defense fundamentals; incident-response triage basics; Linus/Kali usage; Wireshark; basic reverse engineering; encoding/decoding</w:t>
-      </w:r>
-    </w:p>
-    <w:p>
-      <w:pPr>
+        <w:t xml:space="preserve">Email security: </w:t>
+      </w:r>
+      <w:r>
+        <w:t>pre-delivery filtering, IOC review, sandbox-aware analysis, post-delivery remediation</w:t>
+      </w:r>
+    </w:p>
+    <w:p>
+      <w:pPr>
+        <w:pStyle w:val="ListParagraph"/>
+        <w:numPr>
+          <w:ilvl w:val="0"/>
+          <w:numId w:val="2"/>
+        </w:numPr>
         <w:spacing w:line="240" w:lineRule="auto"/>
-        <w:ind w:left="263"/>
-      </w:pPr>
-      <w:r>
         <w:rPr>
           <w:b/>
           <w:bCs/>
         </w:rPr>
-        <w:t>Data Engineering:</w:t>
-      </w:r>
-      <w:r>
-        <w:t xml:space="preserve"> ETL; API ingestion; data cleaning; reproducible pipelines; version control; environment management</w:t>
-      </w:r>
-    </w:p>
-    <w:p>
-      <w:pPr>
-        <w:spacing w:line="240" w:lineRule="auto"/>
-        <w:ind w:left="263"/>
       </w:pPr>
       <w:r>
         <w:rPr>
           <w:b/>
           <w:bCs/>
         </w:rPr>
-        <w:t>Specializations:</w:t>
-      </w:r>
-      <w:r>
-        <w:t xml:space="preserve"> time-series analysis on telemetry; reproducibility-first workflows; lightweight automation</w:t>
-      </w:r>
-    </w:p>
-    <w:p>
-      <w:pPr>
+        <w:t xml:space="preserve">Vulnerability management: </w:t>
+      </w:r>
+      <w:r>
+        <w:t>scanning support, patch prioritization concepts, risk-based mitigation</w:t>
+      </w:r>
+    </w:p>
+    <w:p>
+      <w:pPr>
+        <w:pStyle w:val="ListParagraph"/>
+        <w:numPr>
+          <w:ilvl w:val="0"/>
+          <w:numId w:val="2"/>
+        </w:numPr>
         <w:spacing w:line="240" w:lineRule="auto"/>
-        <w:ind w:left="263"/>
-      </w:pPr>
-      <w:r>
         <w:rPr>
           <w:b/>
           <w:bCs/>
         </w:rPr>
-        <w:t>Learning Next (exposure/aware):</w:t>
-      </w:r>
-      <w:r>
-        <w:t xml:space="preserve"> SQL; Docker; CI/CD (GitHub Actions); pytest; Splunk; EDR/NDR tooling; scikit-learn; AWS/Azure/GCP</w:t>
+      </w:pPr>
+      <w:r>
+        <w:rPr>
+          <w:b/>
+          <w:bCs/>
+        </w:rPr>
+        <w:t xml:space="preserve">Network security: </w:t>
+      </w:r>
+      <w:r>
+        <w:t>private/public IP, NAT concepts, scanning fundamentals</w:t>
+      </w:r>
+    </w:p>
+    <w:p>
+      <w:pPr>
+        <w:pStyle w:val="ListParagraph"/>
+        <w:numPr>
+          <w:ilvl w:val="0"/>
+          <w:numId w:val="2"/>
+        </w:numPr>
+        <w:spacing w:line="240" w:lineRule="auto"/>
+        <w:rPr>
+          <w:b/>
+          <w:bCs/>
+        </w:rPr>
+      </w:pPr>
+      <w:r>
+        <w:rPr>
+          <w:b/>
+          <w:bCs/>
+        </w:rPr>
+        <w:t xml:space="preserve">Threat mapping and research: </w:t>
+      </w:r>
+      <w:r>
+        <w:t>MITRE ATT&amp;CK alignment, CVE tracing and mitigation</w:t>
+      </w:r>
+    </w:p>
+    <w:p>
+      <w:pPr>
+        <w:pStyle w:val="ListParagraph"/>
+        <w:numPr>
+          <w:ilvl w:val="0"/>
+          <w:numId w:val="2"/>
+        </w:numPr>
+        <w:spacing w:line="240" w:lineRule="auto"/>
+        <w:rPr>
+          <w:b/>
+          <w:bCs/>
+        </w:rPr>
+      </w:pPr>
+      <w:r>
+        <w:t>Basic reverse engineering and encoding/decoding concepts</w:t>
+      </w:r>
+    </w:p>
+    <w:p>
+      <w:pPr>
+        <w:spacing w:line="240" w:lineRule="auto"/>
+        <w:rPr>
+          <w:b/>
+          <w:bCs/>
+        </w:rPr>
+      </w:pPr>
+      <w:r>
+        <w:rPr>
+          <w:b/>
+          <w:bCs/>
+        </w:rPr>
+        <w:t xml:space="preserve">Tools &amp; Platforms: </w:t>
+      </w:r>
+    </w:p>
+    <w:p>
+      <w:pPr>
+        <w:pStyle w:val="ListParagraph"/>
+        <w:numPr>
+          <w:ilvl w:val="0"/>
+          <w:numId w:val="2"/>
+        </w:numPr>
+        <w:spacing w:line="240" w:lineRule="auto"/>
+      </w:pPr>
+      <w:r>
+        <w:rPr>
+          <w:b/>
+          <w:bCs/>
+        </w:rPr>
+        <w:t xml:space="preserve">Hands on: </w:t>
+      </w:r>
+      <w:r>
+        <w:t>Nmap</w:t>
+      </w:r>
+      <w:r>
+        <w:t xml:space="preserve">, </w:t>
+      </w:r>
+      <w:r>
+        <w:t>Angry</w:t>
+      </w:r>
+      <w:r>
+        <w:t xml:space="preserve"> </w:t>
+      </w:r>
+      <w:r>
+        <w:t>IP</w:t>
+      </w:r>
+      <w:r>
+        <w:t xml:space="preserve"> </w:t>
+      </w:r>
+      <w:r>
+        <w:t>Scanner, Wireshark, Linux (Kali), PowerShell</w:t>
+      </w:r>
+    </w:p>
+    <w:p>
+      <w:pPr>
+        <w:pStyle w:val="ListParagraph"/>
+        <w:numPr>
+          <w:ilvl w:val="0"/>
+          <w:numId w:val="2"/>
+        </w:numPr>
+        <w:spacing w:line="240" w:lineRule="auto"/>
+      </w:pPr>
+      <w:r>
+        <w:rPr>
+          <w:b/>
+          <w:bCs/>
+        </w:rPr>
+        <w:t>Exposure to:</w:t>
+      </w:r>
+      <w:r>
+        <w:t xml:space="preserve"> </w:t>
+      </w:r>
+      <w:r>
+        <w:t xml:space="preserve">Cortex XDR, </w:t>
+      </w:r>
+      <w:r>
+        <w:t>Cloudflar</w:t>
+      </w:r>
+      <w:r>
+        <w:t>e</w:t>
+      </w:r>
+      <w:r>
+        <w:t xml:space="preserve"> content filtering,</w:t>
+      </w:r>
+      <w:r>
+        <w:t xml:space="preserve"> </w:t>
+      </w:r>
+      <w:r>
+        <w:t>Proofpoint email security tooling &amp; MDR</w:t>
+      </w:r>
+      <w:r>
+        <w:t xml:space="preserve">, </w:t>
+      </w:r>
+      <w:r>
+        <w:t>Active Directory</w:t>
+      </w:r>
+    </w:p>
+    <w:p>
+      <w:pPr>
+        <w:spacing w:line="240" w:lineRule="auto"/>
+        <w:ind w:left="129" w:firstLine="0"/>
+      </w:pPr>
+      <w:r>
+        <w:rPr>
+          <w:b/>
+          <w:bCs/>
+        </w:rPr>
+        <w:t>Frameworks &amp; Standards:</w:t>
+      </w:r>
+      <w:r>
+        <w:t xml:space="preserve"> NIST SP 800-53, NIST Privacy Framework, MITRE ATT&amp;CK, CVE/NVD workflow awareness</w:t>
+      </w:r>
+    </w:p>
+    <w:p>
+      <w:pPr>
+        <w:spacing w:line="240" w:lineRule="auto"/>
+      </w:pPr>
+      <w:r>
+        <w:rPr>
+          <w:b/>
+          <w:bCs/>
+        </w:rPr>
+        <w:t>Programming &amp; Data:</w:t>
+      </w:r>
+    </w:p>
+    <w:p>
+      <w:pPr>
+        <w:pStyle w:val="ListParagraph"/>
+        <w:numPr>
+          <w:ilvl w:val="0"/>
+          <w:numId w:val="2"/>
+        </w:numPr>
+        <w:spacing w:line="240" w:lineRule="auto"/>
+      </w:pPr>
+      <w:r>
+        <w:rPr>
+          <w:b/>
+          <w:bCs/>
+        </w:rPr>
+        <w:t xml:space="preserve">Languages: </w:t>
+      </w:r>
+      <w:r>
+        <w:t>Python, JS/TS, Bash, PowerShell, HTML/CSS</w:t>
+      </w:r>
+    </w:p>
+    <w:p>
+      <w:pPr>
+        <w:pStyle w:val="ListParagraph"/>
+        <w:numPr>
+          <w:ilvl w:val="0"/>
+          <w:numId w:val="2"/>
+        </w:numPr>
+        <w:spacing w:line="240" w:lineRule="auto"/>
+      </w:pPr>
+      <w:r>
+        <w:rPr>
+          <w:b/>
+          <w:bCs/>
+        </w:rPr>
+        <w:t>Data/ML:</w:t>
+      </w:r>
+      <w:r>
+        <w:t xml:space="preserve"> NumPy, Pandas</w:t>
+      </w:r>
+    </w:p>
+    <w:p>
+      <w:pPr>
+        <w:pStyle w:val="ListParagraph"/>
+        <w:numPr>
+          <w:ilvl w:val="0"/>
+          <w:numId w:val="2"/>
+        </w:numPr>
+        <w:spacing w:line="240" w:lineRule="auto"/>
+      </w:pPr>
+      <w:r>
+        <w:rPr>
+          <w:b/>
+          <w:bCs/>
+        </w:rPr>
+        <w:t>Workflow:</w:t>
+      </w:r>
+      <w:r>
+        <w:t xml:space="preserve"> ETL, API ingestion, data cleaning, versioned environments, telemetry time-series</w:t>
       </w:r>
     </w:p>
     <w:p>
@@ -646,14 +955,34 @@
         <w:ind w:left="-15" w:firstLine="0"/>
       </w:pPr>
       <w:r>
-        <w:t xml:space="preserve">Student Academic Assistant | University of Texas Rio Grande Valley (Computer Science Dept.) | </w:t>
-      </w:r>
-      <w:r>
-        <w:rPr>
-          <w:sz w:val="14"/>
-          <w:szCs w:val="16"/>
-        </w:rPr>
-        <w:t>Sep 2025 - Present</w:t>
+        <w:t>Intern</w:t>
+      </w:r>
+      <w:r>
+        <w:t xml:space="preserve"> | </w:t>
+      </w:r>
+      <w:r>
+        <w:t>Cameron County</w:t>
+      </w:r>
+      <w:r>
+        <w:t xml:space="preserve"> | </w:t>
+      </w:r>
+      <w:r>
+        <w:rPr>
+          <w:szCs w:val="21"/>
+        </w:rPr>
+        <w:t>Dec</w:t>
+      </w:r>
+      <w:r>
+        <w:rPr>
+          <w:szCs w:val="21"/>
+        </w:rPr>
+        <w:t xml:space="preserve"> 2025 – </w:t>
+      </w:r>
+      <w:r>
+        <w:rPr>
+          <w:szCs w:val="21"/>
+        </w:rPr>
+        <w:t>Present</w:t>
       </w:r>
     </w:p>
     <w:p>
@@ -665,16 +994,10 @@
         <w:t xml:space="preserve">• </w:t>
       </w:r>
       <w:r>
-        <w:t>Assisted faculty, students, and graduate researchers with academic and technical inquiries for CS coursework and projects, improving understanding and project outcomes.</w:t>
-      </w:r>
-    </w:p>
-    <w:p>
-      <w:pPr>
-        <w:spacing w:after="85" w:line="240" w:lineRule="auto"/>
-        <w:ind w:left="263"/>
-      </w:pPr>
-      <w:r>
-        <w:t>• Resolved routine issues and documented guidance to improve turnaround for common questions.</w:t>
+        <w:t>Supported recurring vulnerability scans for county endpoints and assisted with risk summaries for vendor comparison</w:t>
+      </w:r>
+      <w:r>
+        <w:t>.</w:t>
       </w:r>
     </w:p>
     <w:p>
@@ -687,13 +1010,35 @@
         <w:ind w:left="-15" w:firstLine="0"/>
       </w:pPr>
       <w:r>
-        <w:t xml:space="preserve">Mentor | University of Texas Rio Grande Valley (P-16 Outreach &amp; Testing Services) | </w:t>
-      </w:r>
-      <w:r>
-        <w:rPr>
-          <w:szCs w:val="21"/>
-        </w:rPr>
-        <w:t>Mar 2025 – Sep 2025</w:t>
+        <w:t xml:space="preserve">Student Academic Assistant | University of Texas Rio Grande Valley (Computer Science Dept.) | </w:t>
+      </w:r>
+      <w:r>
+        <w:rPr>
+          <w:sz w:val="14"/>
+          <w:szCs w:val="16"/>
+        </w:rPr>
+        <w:t xml:space="preserve">Sep 2025 </w:t>
+      </w:r>
+      <w:r>
+        <w:rPr>
+          <w:sz w:val="14"/>
+          <w:szCs w:val="16"/>
+        </w:rPr>
+        <w:t>–</w:t>
+      </w:r>
+      <w:r>
+        <w:rPr>
+          <w:sz w:val="14"/>
+          <w:szCs w:val="16"/>
+        </w:rPr>
+        <w:t xml:space="preserve"> </w:t>
+      </w:r>
+      <w:r>
+        <w:rPr>
+          <w:sz w:val="14"/>
+          <w:szCs w:val="16"/>
+        </w:rPr>
+        <w:t>Dec 2025</w:t>
       </w:r>
     </w:p>
     <w:p>
@@ -705,20 +1050,87 @@
         <w:t xml:space="preserve">• </w:t>
       </w:r>
       <w:r>
-        <w:t>Mentored 21 students; served as Resident Assistant for two summer camps; supported program events.</w:t>
+        <w:t>Resolv</w:t>
+      </w:r>
+      <w:r>
+        <w:t>ed</w:t>
+      </w:r>
+      <w:r>
+        <w:t xml:space="preserve"> recurring technical and coursework issues for students and faculty</w:t>
+      </w:r>
+      <w:r>
+        <w:t xml:space="preserve">; </w:t>
+      </w:r>
+      <w:r>
+        <w:t>documented repeatable guidance to improve turnaround on common requests</w:t>
+      </w:r>
+      <w:r>
+        <w:t>.</w:t>
       </w:r>
     </w:p>
     <w:p>
       <w:pPr>
         <w:spacing w:after="85" w:line="240" w:lineRule="auto"/>
         <w:ind w:left="263"/>
+      </w:pPr>
+      <w:r>
+        <w:t xml:space="preserve">• </w:t>
+      </w:r>
+      <w:r>
+        <w:t>Provided structured troubleshooting support across programming, tooling, and environment setup</w:t>
+      </w:r>
+      <w:r>
+        <w:t>.</w:t>
+      </w:r>
+    </w:p>
+    <w:p>
+      <w:pPr>
+        <w:pStyle w:val="Heading2"/>
+        <w:tabs>
+          <w:tab w:val="right" w:pos="10914"/>
+        </w:tabs>
+        <w:spacing w:line="240" w:lineRule="auto"/>
+        <w:ind w:left="-15" w:firstLine="0"/>
+      </w:pPr>
+      <w:r>
+        <w:t xml:space="preserve">Mentor | University of Texas Rio Grande Valley (P-16 Outreach &amp; Testing Services) | </w:t>
+      </w:r>
+      <w:r>
+        <w:rPr>
+          <w:szCs w:val="21"/>
+        </w:rPr>
+        <w:t>Mar 2025 – Sep 2025</w:t>
+      </w:r>
+    </w:p>
+    <w:p>
+      <w:pPr>
+        <w:spacing w:after="85" w:line="240" w:lineRule="auto"/>
+        <w:ind w:left="263"/>
+      </w:pPr>
+      <w:r>
+        <w:t xml:space="preserve">• </w:t>
+      </w:r>
+      <w:r>
+        <w:t>Mentored 21 students and supported two summer camps as Resident Assistant, coordinating schedules, materials, and engagement tracking</w:t>
+      </w:r>
+      <w:r>
+        <w:t>.</w:t>
+      </w:r>
+    </w:p>
+    <w:p>
+      <w:pPr>
+        <w:spacing w:after="85" w:line="240" w:lineRule="auto"/>
+        <w:ind w:left="263"/>
         <w:rPr>
           <w:b/>
           <w:sz w:val="21"/>
         </w:rPr>
       </w:pPr>
       <w:r>
-        <w:t>• Managed communications and materials using Microsoft Teams, Zoom, and Canva to track participation and outreach.</w:t>
+        <w:t>•</w:t>
+      </w:r>
+      <w:r>
+        <w:t xml:space="preserve"> Managed communications and logistics using Microsoft Teams, Zoom, and Canva.</w:t>
       </w:r>
     </w:p>
     <w:p>
@@ -899,13 +1311,6 @@
               <w:ind w:left="0" w:firstLine="0"/>
               <w:jc w:val="right"/>
             </w:pPr>
-            <w:r>
-              <w:rPr>
-                <w:b/>
-                <w:sz w:val="21"/>
-              </w:rPr>
-              <w:t>Aug 2023 - Jun 2027</w:t>
-            </w:r>
           </w:p>
         </w:tc>
       </w:tr>
@@ -928,12 +1333,45 @@
               <w:spacing w:after="0" w:line="240" w:lineRule="auto"/>
               <w:ind w:left="0" w:firstLine="0"/>
               <w:jc w:val="left"/>
+              <w:rPr>
+                <w:iCs/>
+              </w:rPr>
             </w:pPr>
             <w:r>
               <w:rPr>
-                <w:i/>
+                <w:iCs/>
               </w:rPr>
-              <w:t>Bachelor of Science - BS, Cybersecurity</w:t>
+              <w:t>B</w:t>
+            </w:r>
+            <w:r>
+              <w:rPr>
+                <w:iCs/>
+              </w:rPr>
+              <w:t>.</w:t>
+            </w:r>
+            <w:r>
+              <w:rPr>
+                <w:iCs/>
+              </w:rPr>
+              <w:t>S</w:t>
+            </w:r>
+            <w:r>
+              <w:rPr>
+                <w:iCs/>
+              </w:rPr>
+              <w:t>.</w:t>
+            </w:r>
+            <w:r>
+              <w:rPr>
+                <w:iCs/>
+              </w:rPr>
+              <w:t xml:space="preserve"> Cybersecurity</w:t>
+            </w:r>
+            <w:r>
+              <w:rPr>
+                <w:iCs/>
+              </w:rPr>
+              <w:t xml:space="preserve"> | Aug 2023 – Jun 2027 | GPA: 3.6 | Edinburg, TX</w:t>
             </w:r>
           </w:p>
         </w:tc>
@@ -951,13 +1389,8 @@
             <w:pPr>
               <w:spacing w:after="0" w:line="240" w:lineRule="auto"/>
               <w:ind w:left="0" w:firstLine="0"/>
+              <w:jc w:val="right"/>
             </w:pPr>
-            <w:r>
-              <w:rPr>
-                <w:i/>
-              </w:rPr>
-              <w:t>Edinburg, TX 78539-2999, USA</w:t>
-            </w:r>
           </w:p>
         </w:tc>
       </w:tr>
@@ -965,20 +1398,8 @@
     <w:p>
       <w:pPr>
         <w:spacing w:line="240" w:lineRule="auto"/>
-        <w:ind w:left="129" w:firstLine="0"/>
-      </w:pPr>
-      <w:r>
-        <w:t xml:space="preserve">• </w:t>
-      </w:r>
-      <w:r>
-        <w:rPr>
-          <w:b/>
-        </w:rPr>
-        <w:t xml:space="preserve">GPA: </w:t>
-      </w:r>
-      <w:r>
-        <w:t>3.6</w:t>
-      </w:r>
+        <w:ind w:left="0" w:firstLine="0"/>
+      </w:pPr>
     </w:p>
     <w:sectPr>
       <w:pgSz w:w="12240" w:h="15840"/>
@@ -1203,8 +1624,123 @@
       </w:rPr>
     </w:lvl>
   </w:abstractNum>
+  <w:abstractNum w:abstractNumId="1" w15:restartNumberingAfterBreak="0">
+    <w:nsid w:val="14787DBD"/>
+    <w:multiLevelType w:val="hybridMultilevel"/>
+    <w:tmpl w:val="D65C3154"/>
+    <w:lvl w:ilvl="0" w:tplc="72B27D78">
+      <w:numFmt w:val="bullet"/>
+      <w:lvlText w:val="-"/>
+      <w:lvlJc w:val="left"/>
+      <w:pPr>
+        <w:ind w:left="489" w:hanging="360"/>
+      </w:pPr>
+      <w:rPr>
+        <w:rFonts w:ascii="Arial" w:eastAsia="Arial" w:hAnsi="Arial" w:cs="Arial" w:hint="default"/>
+      </w:rPr>
+    </w:lvl>
+    <w:lvl w:ilvl="1" w:tplc="04090003" w:tentative="1">
+      <w:start w:val="1"/>
+      <w:numFmt w:val="bullet"/>
+      <w:lvlText w:val="o"/>
+      <w:lvlJc w:val="left"/>
+      <w:pPr>
+        <w:ind w:left="1209" w:hanging="360"/>
+      </w:pPr>
+      <w:rPr>
+        <w:rFonts w:ascii="Courier New" w:hAnsi="Courier New" w:cs="Courier New" w:hint="default"/>
+      </w:rPr>
+    </w:lvl>
+    <w:lvl w:ilvl="2" w:tplc="04090005" w:tentative="1">
+      <w:start w:val="1"/>
+      <w:numFmt w:val="bullet"/>
+      <w:lvlText w:val=""/>
+      <w:lvlJc w:val="left"/>
+      <w:pPr>
+        <w:ind w:left="1929" w:hanging="360"/>
+      </w:pPr>
+      <w:rPr>
+        <w:rFonts w:ascii="Wingdings" w:hAnsi="Wingdings" w:hint="default"/>
+      </w:rPr>
+    </w:lvl>
+    <w:lvl w:ilvl="3" w:tplc="04090001" w:tentative="1">
+      <w:start w:val="1"/>
+      <w:numFmt w:val="bullet"/>
+      <w:lvlText w:val=""/>
+      <w:lvlJc w:val="left"/>
+      <w:pPr>
+        <w:ind w:left="2649" w:hanging="360"/>
+      </w:pPr>
+      <w:rPr>
+        <w:rFonts w:ascii="Symbol" w:hAnsi="Symbol" w:hint="default"/>
+      </w:rPr>
+    </w:lvl>
+    <w:lvl w:ilvl="4" w:tplc="04090003" w:tentative="1">
+      <w:start w:val="1"/>
+      <w:numFmt w:val="bullet"/>
+      <w:lvlText w:val="o"/>
+      <w:lvlJc w:val="left"/>
+      <w:pPr>
+        <w:ind w:left="3369" w:hanging="360"/>
+      </w:pPr>
+      <w:rPr>
+        <w:rFonts w:ascii="Courier New" w:hAnsi="Courier New" w:cs="Courier New" w:hint="default"/>
+      </w:rPr>
+    </w:lvl>
+    <w:lvl w:ilvl="5" w:tplc="04090005" w:tentative="1">
+      <w:start w:val="1"/>
+      <w:numFmt w:val="bullet"/>
+      <w:lvlText w:val=""/>
+      <w:lvlJc w:val="left"/>
+      <w:pPr>
+        <w:ind w:left="4089" w:hanging="360"/>
+      </w:pPr>
+      <w:rPr>
+        <w:rFonts w:ascii="Wingdings" w:hAnsi="Wingdings" w:hint="default"/>
+      </w:rPr>
+    </w:lvl>
+    <w:lvl w:ilvl="6" w:tplc="04090001" w:tentative="1">
+      <w:start w:val="1"/>
+      <w:numFmt w:val="bullet"/>
+      <w:lvlText w:val=""/>
+      <w:lvlJc w:val="left"/>
+      <w:pPr>
+        <w:ind w:left="4809" w:hanging="360"/>
+      </w:pPr>
+      <w:rPr>
+        <w:rFonts w:ascii="Symbol" w:hAnsi="Symbol" w:hint="default"/>
+      </w:rPr>
+    </w:lvl>
+    <w:lvl w:ilvl="7" w:tplc="04090003" w:tentative="1">
+      <w:start w:val="1"/>
+      <w:numFmt w:val="bullet"/>
+      <w:lvlText w:val="o"/>
+      <w:lvlJc w:val="left"/>
+      <w:pPr>
+        <w:ind w:left="5529" w:hanging="360"/>
+      </w:pPr>
+      <w:rPr>
+        <w:rFonts w:ascii="Courier New" w:hAnsi="Courier New" w:cs="Courier New" w:hint="default"/>
+      </w:rPr>
+    </w:lvl>
+    <w:lvl w:ilvl="8" w:tplc="04090005" w:tentative="1">
+      <w:start w:val="1"/>
+      <w:numFmt w:val="bullet"/>
+      <w:lvlText w:val=""/>
+      <w:lvlJc w:val="left"/>
+      <w:pPr>
+        <w:ind w:left="6249" w:hanging="360"/>
+      </w:pPr>
+      <w:rPr>
+        <w:rFonts w:ascii="Wingdings" w:hAnsi="Wingdings" w:hint="default"/>
+      </w:rPr>
+    </w:lvl>
+  </w:abstractNum>
   <w:num w:numId="1" w16cid:durableId="1437755180">
     <w:abstractNumId w:val="0"/>
+  </w:num>
+  <w:num w:numId="2" w16cid:durableId="152571155">
+    <w:abstractNumId w:val="1"/>
   </w:num>
 </w:numbering>
 </file>
@@ -1609,6 +2145,7 @@
   <w:style w:type="paragraph" w:default="1" w:styleId="Normal">
     <w:name w:val="Normal"/>
     <w:qFormat/>
+    <w:rsid w:val="000502C9"/>
     <w:pPr>
       <w:spacing w:after="171" w:line="255" w:lineRule="auto"/>
       <w:ind w:left="278" w:hanging="134"/>
@@ -1664,7 +2201,6 @@
   <w:style w:type="character" w:default="1" w:styleId="DefaultParagraphFont">
     <w:name w:val="Default Paragraph Font"/>
     <w:uiPriority w:val="1"/>
-    <w:semiHidden/>
     <w:unhideWhenUsed/>
   </w:style>
   <w:style w:type="table" w:default="1" w:styleId="TableNormal">
@@ -1691,6 +2227,7 @@
   <w:style w:type="character" w:customStyle="1" w:styleId="Heading2Char">
     <w:name w:val="Heading 2 Char"/>
     <w:link w:val="Heading2"/>
+    <w:uiPriority w:val="9"/>
     <w:rPr>
       <w:rFonts w:ascii="Arial" w:eastAsia="Arial" w:hAnsi="Arial" w:cs="Arial"/>
       <w:b/>

</xml_diff>